<commit_message>
UpdatedReadMe to reflect the current structure of the repository with detailed folder descriptions
</commit_message>
<xml_diff>
--- a/ReadMe.docx
+++ b/ReadMe.docx
@@ -53,7 +53,7 @@
         <w:pStyle w:val="Date"/>
       </w:pPr>
       <w:r>
-        <w:t xml:space="preserve">2023-05-26</w:t>
+        <w:t xml:space="preserve">2023-08-01</w:t>
       </w:r>
     </w:p>
     <w:p>
@@ -61,7 +61,31 @@
         <w:pStyle w:val="FirstParagraph"/>
       </w:pPr>
       <w:r>
-        <w:t xml:space="preserve">I have set up 2 folders for this project:</w:t>
+        <w:t xml:space="preserve">I have set up 3 folders for this project, each of which has several subfolders.</w:t>
+      </w:r>
+      <w:r>
+        <w:t xml:space="preserve"> </w:t>
+      </w:r>
+      <w:r>
+        <w:t xml:space="preserve">We have intentionally added some of the subfolder paths to the .gitignore file</w:t>
+      </w:r>
+      <w:r>
+        <w:t xml:space="preserve"> </w:t>
+      </w:r>
+      <w:r>
+        <w:t xml:space="preserve">for this repository because they contain massive files that GitHub cannot handle.</w:t>
+      </w:r>
+      <w:r>
+        <w:t xml:space="preserve"> </w:t>
+      </w:r>
+      <w:r>
+        <w:t xml:space="preserve">While the files themselves are ignored, the folders are referenced by Git to maintain</w:t>
+      </w:r>
+      <w:r>
+        <w:t xml:space="preserve"> </w:t>
+      </w:r>
+      <w:r>
+        <w:t xml:space="preserve">the repository’s structural integrity.</w:t>
       </w:r>
     </w:p>
     <w:p>
@@ -76,38 +100,72 @@
         <w:t xml:space="preserve">Supply</w:t>
       </w:r>
       <w:r>
-        <w:t xml:space="preserve"> </w:t>
-      </w:r>
-      <w:r>
-        <w:t xml:space="preserve">This folder contains all the files necessary for automating the Santa</w:t>
-      </w:r>
-      <w:r>
-        <w:t xml:space="preserve"> </w:t>
-      </w:r>
-      <w:r>
-        <w:t xml:space="preserve">Rosa Plains (SRP) GS Flow and PRMS (Precipitation-Runoff Modeling</w:t>
-      </w:r>
-      <w:r>
-        <w:t xml:space="preserve"> </w:t>
-      </w:r>
-      <w:r>
-        <w:t xml:space="preserve">System) hydrology models. As of</w:t>
-      </w:r>
-      <w:r>
-        <w:t xml:space="preserve"> </w:t>
-      </w:r>
-      <w:r>
-        <w:rPr>
-          <w:iCs/>
-          <w:i/>
-        </w:rPr>
-        <w:t xml:space="preserve">Supply</w:t>
-      </w:r>
-      <w:r>
-        <w:t xml:space="preserve"> </w:t>
-      </w:r>
-      <w:r>
-        <w:t xml:space="preserve">has 5 subfolders:</w:t>
+        <w:br/>
+      </w:r>
+      <w:r>
+        <w:t xml:space="preserve">This folder contains the files necessary for automating the Santa Rosa</w:t>
+      </w:r>
+      <w:r>
+        <w:t xml:space="preserve"> </w:t>
+      </w:r>
+      <w:r>
+        <w:t xml:space="preserve">Plains (SRP) GS Flow and PRMS (Precipitation-Runoff Modeling System)</w:t>
+      </w:r>
+      <w:r>
+        <w:t xml:space="preserve"> </w:t>
+      </w:r>
+      <w:r>
+        <w:t xml:space="preserve">hydrology models. As of 2023-08-01 this folder has 5 subfolders. The</w:t>
+      </w:r>
+      <w:r>
+        <w:t xml:space="preserve"> </w:t>
+      </w:r>
+      <w:r>
+        <w:t xml:space="preserve">pre-processing and post-processing of the</w:t>
+      </w:r>
+      <w:r>
+        <w:t xml:space="preserve"> </w:t>
+      </w:r>
+      <w:r>
+        <w:rPr>
+          <w:iCs/>
+          <w:i/>
+        </w:rPr>
+        <w:t xml:space="preserve">PRMS</w:t>
+      </w:r>
+      <w:r>
+        <w:t xml:space="preserve"> </w:t>
+      </w:r>
+      <w:r>
+        <w:t xml:space="preserve">model has been nearly</w:t>
+      </w:r>
+      <w:r>
+        <w:t xml:space="preserve"> </w:t>
+      </w:r>
+      <w:r>
+        <w:t xml:space="preserve">entirely automated. By contrast, much of the</w:t>
+      </w:r>
+      <w:r>
+        <w:t xml:space="preserve"> </w:t>
+      </w:r>
+      <w:r>
+        <w:rPr>
+          <w:iCs/>
+          <w:i/>
+        </w:rPr>
+        <w:t xml:space="preserve">SRP GS Flow</w:t>
+      </w:r>
+      <w:r>
+        <w:t xml:space="preserve"> </w:t>
+      </w:r>
+      <w:r>
+        <w:t xml:space="preserve">model still</w:t>
+      </w:r>
+      <w:r>
+        <w:t xml:space="preserve"> </w:t>
+      </w:r>
+      <w:r>
+        <w:t xml:space="preserve">needs to be automated.</w:t>
       </w:r>
     </w:p>
     <w:p>
@@ -119,8 +177,8 @@
       </w:pPr>
       <w:r>
         <w:rPr>
-          <w:iCs/>
-          <w:i/>
+          <w:bCs/>
+          <w:b/>
         </w:rPr>
         <w:t xml:space="preserve">Documentation:</w:t>
       </w:r>
@@ -128,19 +186,19 @@
         <w:t xml:space="preserve"> </w:t>
       </w:r>
       <w:r>
-        <w:t xml:space="preserve">This folder contains all relevant emails, PDFs,</w:t>
-      </w:r>
-      <w:r>
-        <w:t xml:space="preserve"> </w:t>
-      </w:r>
-      <w:r>
-        <w:t xml:space="preserve">Word Documents and other files containing instructions or</w:t>
-      </w:r>
-      <w:r>
-        <w:t xml:space="preserve"> </w:t>
-      </w:r>
-      <w:r>
-        <w:t xml:space="preserve">information about the project.</w:t>
+        <w:t xml:space="preserve">This folder contains relevant emails, PDFs, Word</w:t>
+      </w:r>
+      <w:r>
+        <w:t xml:space="preserve"> </w:t>
+      </w:r>
+      <w:r>
+        <w:t xml:space="preserve">Documents and other files containing instructions or information</w:t>
+      </w:r>
+      <w:r>
+        <w:t xml:space="preserve"> </w:t>
+      </w:r>
+      <w:r>
+        <w:t xml:space="preserve">about the project.</w:t>
       </w:r>
     </w:p>
     <w:p>
@@ -152,8 +210,8 @@
       </w:pPr>
       <w:r>
         <w:rPr>
-          <w:iCs/>
-          <w:i/>
+          <w:bCs/>
+          <w:b/>
         </w:rPr>
         <w:t xml:space="preserve">InputData:</w:t>
       </w:r>
@@ -174,6 +232,30 @@
       </w:r>
       <w:r>
         <w:t xml:space="preserve">easier than creating then as dataframes.</w:t>
+      </w:r>
+      <w:r>
+        <w:t xml:space="preserve"> </w:t>
+      </w:r>
+      <w:r>
+        <w:rPr>
+          <w:iCs/>
+          <w:i/>
+        </w:rPr>
+        <w:t xml:space="preserve">Gag files in this folder are</w:t>
+      </w:r>
+      <w:r>
+        <w:rPr>
+          <w:iCs/>
+          <w:i/>
+        </w:rPr>
+        <w:t xml:space="preserve"> </w:t>
+      </w:r>
+      <w:r>
+        <w:rPr>
+          <w:iCs/>
+          <w:i/>
+        </w:rPr>
+        <w:t xml:space="preserve">ignored by the .gitignore file</w:t>
       </w:r>
     </w:p>
     <w:p>
@@ -185,8 +267,8 @@
       </w:pPr>
       <w:r>
         <w:rPr>
-          <w:iCs/>
-          <w:i/>
+          <w:bCs/>
+          <w:b/>
         </w:rPr>
         <w:t xml:space="preserve">ProcessedData:</w:t>
       </w:r>
@@ -201,6 +283,30 @@
       </w:r>
       <w:r>
         <w:t xml:space="preserve">manipulated in some way by R Scripts, spreadsheets, etc.</w:t>
+      </w:r>
+      <w:r>
+        <w:t xml:space="preserve"> </w:t>
+      </w:r>
+      <w:r>
+        <w:rPr>
+          <w:iCs/>
+          <w:i/>
+        </w:rPr>
+        <w:t xml:space="preserve">Files in this folder</w:t>
+      </w:r>
+      <w:r>
+        <w:rPr>
+          <w:iCs/>
+          <w:i/>
+        </w:rPr>
+        <w:t xml:space="preserve"> </w:t>
+      </w:r>
+      <w:r>
+        <w:rPr>
+          <w:iCs/>
+          <w:i/>
+        </w:rPr>
+        <w:t xml:space="preserve">are ignored by the .gitignore file</w:t>
       </w:r>
     </w:p>
     <w:p>
@@ -212,8 +318,8 @@
       </w:pPr>
       <w:r>
         <w:rPr>
-          <w:iCs/>
-          <w:i/>
+          <w:bCs/>
+          <w:b/>
         </w:rPr>
         <w:t xml:space="preserve">Scripts:</w:t>
       </w:r>
@@ -239,40 +345,509 @@
       </w:pPr>
       <w:r>
         <w:rPr>
-          <w:iCs/>
-          <w:i/>
-        </w:rPr>
-        <w:t xml:space="preserve">WebData:</w:t>
-      </w:r>
-      <w:r>
-        <w:t xml:space="preserve"> </w:t>
-      </w:r>
-      <w:r>
-        <w:t xml:space="preserve">This folder contains unaltered datasets scraped or</w:t>
-      </w:r>
-      <w:r>
-        <w:t xml:space="preserve"> </w:t>
-      </w:r>
-      <w:r>
-        <w:t xml:space="preserve">downloaded from the Internet, e.g. weather station data</w:t>
-      </w:r>
-    </w:p>
-    <w:p>
-      <w:pPr>
-        <w:pStyle w:val="FirstParagraph"/>
-      </w:pPr>
-      <w:r>
-        <w:rPr>
           <w:bCs/>
           <w:b/>
         </w:rPr>
+        <w:t xml:space="preserve">WebData:</w:t>
+      </w:r>
+      <w:r>
+        <w:t xml:space="preserve"> </w:t>
+      </w:r>
+      <w:r>
+        <w:t xml:space="preserve">This folder contains unaltered datasets scraped or</w:t>
+      </w:r>
+      <w:r>
+        <w:t xml:space="preserve"> </w:t>
+      </w:r>
+      <w:r>
+        <w:t xml:space="preserve">downloaded from the Internet, e.g. weather station data.</w:t>
+      </w:r>
+      <w:r>
+        <w:t xml:space="preserve"> </w:t>
+      </w:r>
+      <w:r>
+        <w:rPr>
+          <w:iCs/>
+          <w:i/>
+        </w:rPr>
+        <w:t xml:space="preserve">Files in this folder</w:t>
+      </w:r>
+      <w:r>
+        <w:rPr>
+          <w:iCs/>
+          <w:i/>
+        </w:rPr>
+        <w:t xml:space="preserve"> </w:t>
+      </w:r>
+      <w:r>
+        <w:rPr>
+          <w:iCs/>
+          <w:i/>
+        </w:rPr>
+        <w:t xml:space="preserve">are ignored by the .gitignore file</w:t>
+      </w:r>
+    </w:p>
+    <w:p>
+      <w:pPr>
+        <w:pStyle w:val="FirstParagraph"/>
+      </w:pPr>
+      <w:r>
+        <w:rPr>
+          <w:bCs/>
+          <w:b/>
+        </w:rPr>
         <w:t xml:space="preserve">Demand</w:t>
       </w:r>
       <w:r>
-        <w:t xml:space="preserve"> </w:t>
-      </w:r>
-      <w:r>
-        <w:t xml:space="preserve">This folder contains the files necessary for converting the raw diverter demand data from eWRIMS into a processed, QAQC’d demand dataset ready for importation into DWRAT.</w:t>
+        <w:br/>
+      </w:r>
+      <w:r>
+        <w:t xml:space="preserve">This folder contains the files necessary for converting the raw diverter</w:t>
+      </w:r>
+      <w:r>
+        <w:t xml:space="preserve"> </w:t>
+      </w:r>
+      <w:r>
+        <w:t xml:space="preserve">demand data from eWRIMS into a processed, QAQC’d demand dataset ready</w:t>
+      </w:r>
+      <w:r>
+        <w:t xml:space="preserve"> </w:t>
+      </w:r>
+      <w:r>
+        <w:t xml:space="preserve">for importation into DWRAT. As of 2023-08-01, this folder has 4</w:t>
+      </w:r>
+      <w:r>
+        <w:t xml:space="preserve"> </w:t>
+      </w:r>
+      <w:r>
+        <w:t xml:space="preserve">subfolders, which just contain placeholder scripts–the actual scripts</w:t>
+      </w:r>
+      <w:r>
+        <w:t xml:space="preserve"> </w:t>
+      </w:r>
+      <w:r>
+        <w:t xml:space="preserve">have yet to be written.</w:t>
+      </w:r>
+    </w:p>
+    <w:p>
+      <w:pPr>
+        <w:numPr>
+          <w:ilvl w:val="0"/>
+          <w:numId w:val="1002"/>
+        </w:numPr>
+      </w:pPr>
+      <w:r>
+        <w:rPr>
+          <w:iCs/>
+          <w:i/>
+        </w:rPr>
+        <w:t xml:space="preserve">Documentation</w:t>
+      </w:r>
+      <w:r>
+        <w:t xml:space="preserve">: This folder will contain relevant emails, PDFs,</w:t>
+      </w:r>
+      <w:r>
+        <w:t xml:space="preserve"> </w:t>
+      </w:r>
+      <w:r>
+        <w:t xml:space="preserve">Word Documents and other files containing instructions or</w:t>
+      </w:r>
+      <w:r>
+        <w:t xml:space="preserve"> </w:t>
+      </w:r>
+      <w:r>
+        <w:t xml:space="preserve">information about the project.</w:t>
+      </w:r>
+    </w:p>
+    <w:p>
+      <w:pPr>
+        <w:numPr>
+          <w:ilvl w:val="0"/>
+          <w:numId w:val="1002"/>
+        </w:numPr>
+      </w:pPr>
+      <w:r>
+        <w:rPr>
+          <w:iCs/>
+          <w:i/>
+        </w:rPr>
+        <w:t xml:space="preserve">InputData:</w:t>
+      </w:r>
+      <w:r>
+        <w:t xml:space="preserve"> </w:t>
+      </w:r>
+      <w:r>
+        <w:t xml:space="preserve">This folder just contains the output CSV from the GIS pre-processing steps,</w:t>
+      </w:r>
+      <w:r>
+        <w:t xml:space="preserve"> </w:t>
+      </w:r>
+      <w:r>
+        <w:t xml:space="preserve">which serves as the input file for the R pre-processing steps and ultimately the demand module scripts.</w:t>
+      </w:r>
+    </w:p>
+    <w:p>
+      <w:pPr>
+        <w:numPr>
+          <w:ilvl w:val="0"/>
+          <w:numId w:val="1002"/>
+        </w:numPr>
+      </w:pPr>
+      <w:r>
+        <w:rPr>
+          <w:iCs/>
+          <w:i/>
+        </w:rPr>
+        <w:t xml:space="preserve">Intermediate Data:</w:t>
+      </w:r>
+      <w:r>
+        <w:t xml:space="preserve"> </w:t>
+      </w:r>
+      <w:r>
+        <w:t xml:space="preserve">This folder contains datasets that have been modified from the RawData folder. These datasets are considered intermediate because they will be used as inputs for other R Scripts.</w:t>
+      </w:r>
+      <w:r>
+        <w:t xml:space="preserve"> </w:t>
+      </w:r>
+      <w:r>
+        <w:rPr>
+          <w:iCs/>
+          <w:i/>
+        </w:rPr>
+        <w:t xml:space="preserve">Files</w:t>
+      </w:r>
+      <w:r>
+        <w:rPr>
+          <w:iCs/>
+          <w:i/>
+        </w:rPr>
+        <w:t xml:space="preserve"> </w:t>
+      </w:r>
+      <w:r>
+        <w:rPr>
+          <w:iCs/>
+          <w:i/>
+        </w:rPr>
+        <w:t xml:space="preserve">in this folder are ignored by the .gitignore file.</w:t>
+      </w:r>
+    </w:p>
+    <w:p>
+      <w:pPr>
+        <w:numPr>
+          <w:ilvl w:val="0"/>
+          <w:numId w:val="1002"/>
+        </w:numPr>
+      </w:pPr>
+      <w:r>
+        <w:rPr>
+          <w:iCs/>
+          <w:i/>
+        </w:rPr>
+        <w:t xml:space="preserve">Module and Script Comparison</w:t>
+      </w:r>
+      <w:r>
+        <w:t xml:space="preserve">: This folder compares the outputs of the Excel Demand Data Modules</w:t>
+      </w:r>
+      <w:r>
+        <w:t xml:space="preserve"> </w:t>
+      </w:r>
+      <w:r>
+        <w:t xml:space="preserve">and the outputs of the corresponding R scripts. Each Excel module has a corresponding R Script.</w:t>
+      </w:r>
+    </w:p>
+    <w:p>
+      <w:pPr>
+        <w:numPr>
+          <w:ilvl w:val="0"/>
+          <w:numId w:val="1002"/>
+        </w:numPr>
+      </w:pPr>
+      <w:r>
+        <w:rPr>
+          <w:iCs/>
+          <w:i/>
+        </w:rPr>
+        <w:t xml:space="preserve">OutputData:</w:t>
+      </w:r>
+      <w:r>
+        <w:t xml:space="preserve"> </w:t>
+      </w:r>
+      <w:r>
+        <w:t xml:space="preserve">This folder will contain the final demand dataset CSVs</w:t>
+      </w:r>
+      <w:r>
+        <w:t xml:space="preserve"> </w:t>
+      </w:r>
+      <w:r>
+        <w:t xml:space="preserve">that are ready for importation to the Upper Russian River (URR) and</w:t>
+      </w:r>
+      <w:r>
+        <w:t xml:space="preserve"> </w:t>
+      </w:r>
+      <w:r>
+        <w:t xml:space="preserve">Lower Russian River (LRR) Drought Water Rights Allocation (DWRAT)</w:t>
+      </w:r>
+      <w:r>
+        <w:t xml:space="preserve"> </w:t>
+      </w:r>
+      <w:r>
+        <w:t xml:space="preserve">models.</w:t>
+      </w:r>
+    </w:p>
+    <w:p>
+      <w:pPr>
+        <w:numPr>
+          <w:ilvl w:val="0"/>
+          <w:numId w:val="1002"/>
+        </w:numPr>
+      </w:pPr>
+      <w:r>
+        <w:rPr>
+          <w:iCs/>
+          <w:i/>
+        </w:rPr>
+        <w:t xml:space="preserve">RawData:</w:t>
+      </w:r>
+      <w:r>
+        <w:t xml:space="preserve"> </w:t>
+      </w:r>
+      <w:r>
+        <w:t xml:space="preserve">This folder contains the downloaded flat files from eWRIMS.</w:t>
+      </w:r>
+      <w:r>
+        <w:rPr>
+          <w:iCs/>
+          <w:i/>
+        </w:rPr>
+        <w:t xml:space="preserve">Files</w:t>
+      </w:r>
+      <w:r>
+        <w:rPr>
+          <w:iCs/>
+          <w:i/>
+        </w:rPr>
+        <w:t xml:space="preserve"> </w:t>
+      </w:r>
+      <w:r>
+        <w:rPr>
+          <w:iCs/>
+          <w:i/>
+        </w:rPr>
+        <w:t xml:space="preserve">in this folder are ignored by the .gitignore file.</w:t>
+      </w:r>
+    </w:p>
+    <w:p>
+      <w:pPr>
+        <w:numPr>
+          <w:ilvl w:val="0"/>
+          <w:numId w:val="1002"/>
+        </w:numPr>
+      </w:pPr>
+      <w:r>
+        <w:rPr>
+          <w:iCs/>
+          <w:i/>
+        </w:rPr>
+        <w:t xml:space="preserve">Scripts:</w:t>
+      </w:r>
+      <w:r>
+        <w:t xml:space="preserve"> </w:t>
+      </w:r>
+      <w:r>
+        <w:t xml:space="preserve">This folder will contain the scripts that convert the raw</w:t>
+      </w:r>
+      <w:r>
+        <w:t xml:space="preserve"> </w:t>
+      </w:r>
+      <w:r>
+        <w:t xml:space="preserve">diverter demand datasets into the final datasets to be used by the</w:t>
+      </w:r>
+      <w:r>
+        <w:t xml:space="preserve"> </w:t>
+      </w:r>
+      <w:r>
+        <w:t xml:space="preserve">DWRAT models.</w:t>
+      </w:r>
+    </w:p>
+    <w:p>
+      <w:pPr>
+        <w:pStyle w:val="FirstParagraph"/>
+      </w:pPr>
+      <w:r>
+        <w:rPr>
+          <w:bCs/>
+          <w:b/>
+        </w:rPr>
+        <w:t xml:space="preserve">Allocation</w:t>
+      </w:r>
+      <w:r>
+        <w:br/>
+      </w:r>
+      <w:r>
+        <w:t xml:space="preserve">This folder will contain the files necessary for running the URR and LRR</w:t>
+      </w:r>
+      <w:r>
+        <w:t xml:space="preserve"> </w:t>
+      </w:r>
+      <w:r>
+        <w:t xml:space="preserve">DWRATs, each of which will have a separate folder.</w:t>
+      </w:r>
+    </w:p>
+    <w:p>
+      <w:pPr>
+        <w:numPr>
+          <w:ilvl w:val="0"/>
+          <w:numId w:val="1003"/>
+        </w:numPr>
+        <w:pStyle w:val="Compact"/>
+      </w:pPr>
+      <w:r>
+        <w:rPr>
+          <w:iCs/>
+          <w:i/>
+          <w:bCs/>
+          <w:b/>
+        </w:rPr>
+        <w:t xml:space="preserve">URR DWRAT</w:t>
+      </w:r>
+    </w:p>
+    <w:p>
+      <w:pPr>
+        <w:numPr>
+          <w:ilvl w:val="1"/>
+          <w:numId w:val="1004"/>
+        </w:numPr>
+        <w:pStyle w:val="Compact"/>
+      </w:pPr>
+      <w:r>
+        <w:rPr>
+          <w:iCs/>
+          <w:i/>
+        </w:rPr>
+        <w:t xml:space="preserve">Input</w:t>
+      </w:r>
+      <w:r>
+        <w:rPr>
+          <w:bCs/>
+          <w:b/>
+          <w:iCs/>
+          <w:i/>
+        </w:rPr>
+        <w:t xml:space="preserve">:</w:t>
+      </w:r>
+      <w:r>
+        <w:t xml:space="preserve"> </w:t>
+      </w:r>
+      <w:r>
+        <w:t xml:space="preserve">This folder contains the input files for the URR</w:t>
+      </w:r>
+      <w:r>
+        <w:t xml:space="preserve"> </w:t>
+      </w:r>
+      <w:r>
+        <w:t xml:space="preserve">DWRAT run.</w:t>
+      </w:r>
+    </w:p>
+    <w:p>
+      <w:pPr>
+        <w:numPr>
+          <w:ilvl w:val="1"/>
+          <w:numId w:val="1004"/>
+        </w:numPr>
+        <w:pStyle w:val="Compact"/>
+      </w:pPr>
+      <w:r>
+        <w:rPr>
+          <w:iCs/>
+          <w:i/>
+        </w:rPr>
+        <w:t xml:space="preserve">Output:</w:t>
+      </w:r>
+      <w:r>
+        <w:t xml:space="preserve"> </w:t>
+      </w:r>
+      <w:r>
+        <w:t xml:space="preserve">This folder contains the output files for the URR</w:t>
+      </w:r>
+      <w:r>
+        <w:t xml:space="preserve"> </w:t>
+      </w:r>
+      <w:r>
+        <w:t xml:space="preserve">DWRAT run.</w:t>
+      </w:r>
+    </w:p>
+    <w:p>
+      <w:pPr>
+        <w:numPr>
+          <w:ilvl w:val="0"/>
+          <w:numId w:val="1003"/>
+        </w:numPr>
+        <w:pStyle w:val="Compact"/>
+      </w:pPr>
+      <w:r>
+        <w:rPr>
+          <w:iCs/>
+          <w:i/>
+          <w:bCs/>
+          <w:b/>
+        </w:rPr>
+        <w:t xml:space="preserve">LRR DWRAT</w:t>
+      </w:r>
+    </w:p>
+    <w:p>
+      <w:pPr>
+        <w:numPr>
+          <w:ilvl w:val="1"/>
+          <w:numId w:val="1005"/>
+        </w:numPr>
+        <w:pStyle w:val="Compact"/>
+      </w:pPr>
+      <w:r>
+        <w:rPr>
+          <w:iCs/>
+          <w:i/>
+        </w:rPr>
+        <w:t xml:space="preserve">Input:</w:t>
+      </w:r>
+      <w:r>
+        <w:t xml:space="preserve"> </w:t>
+      </w:r>
+      <w:r>
+        <w:t xml:space="preserve">This folder contains the input files for the LRR DWRAT</w:t>
+      </w:r>
+      <w:r>
+        <w:t xml:space="preserve"> </w:t>
+      </w:r>
+      <w:r>
+        <w:t xml:space="preserve">run.</w:t>
+      </w:r>
+    </w:p>
+    <w:p>
+      <w:pPr>
+        <w:numPr>
+          <w:ilvl w:val="1"/>
+          <w:numId w:val="1005"/>
+        </w:numPr>
+        <w:pStyle w:val="Compact"/>
+      </w:pPr>
+      <w:r>
+        <w:rPr>
+          <w:iCs/>
+          <w:i/>
+        </w:rPr>
+        <w:t xml:space="preserve">Output:</w:t>
+      </w:r>
+      <w:r>
+        <w:t xml:space="preserve"> </w:t>
+      </w:r>
+      <w:r>
+        <w:t xml:space="preserve">This folder contains the output files for the URR</w:t>
+      </w:r>
+      <w:r>
+        <w:t xml:space="preserve"> </w:t>
+      </w:r>
+      <w:r>
+        <w:t xml:space="preserve">DWRAT run.</w:t>
       </w:r>
     </w:p>
     <w:sectPr/>
@@ -461,6 +1036,18 @@
     <w:abstractNumId w:val="990"/>
   </w:num>
   <w:num w:numId="1001">
+    <w:abstractNumId w:val="991"/>
+  </w:num>
+  <w:num w:numId="1002">
+    <w:abstractNumId w:val="991"/>
+  </w:num>
+  <w:num w:numId="1003">
+    <w:abstractNumId w:val="991"/>
+  </w:num>
+  <w:num w:numId="1004">
+    <w:abstractNumId w:val="991"/>
+  </w:num>
+  <w:num w:numId="1005">
     <w:abstractNumId w:val="991"/>
   </w:num>
 </w:numbering>

</xml_diff>